<commit_message>
Atualizei o dashboard com novas visualizações e ajustes no ETL, assim como os arquvis readme
</commit_message>
<xml_diff>
--- a/e-commerce/README.docx
+++ b/e-commerce/README.docx
@@ -386,25 +386,47 @@
           <w:sz w:val="24"/>
           <w:szCs w:val="24"/>
         </w:rPr>
-        <w:t>O processo de tratamento dos dados se iniciou optando pela não utilização do arquivo CSV que traduzia as categorias de produtos para o inglês. Seguindo nesta linha, as colunas e valores de todas as tabelas que continham nomes em inglês foram traduzidos para o português. Para padronizar os dados de maneira rápida e eficiente, foi criada uma função ‘</w:t>
-      </w:r>
-      <w:proofErr w:type="spellStart"/>
-      <w:r>
-        <w:rPr>
-          <w:rFonts w:ascii="Arial" w:hAnsi="Arial" w:cs="Arial"/>
-          <w:sz w:val="24"/>
-          <w:szCs w:val="24"/>
-        </w:rPr>
-        <w:t>SemAcentos</w:t>
-      </w:r>
-      <w:proofErr w:type="spellEnd"/>
-      <w:r>
-        <w:rPr>
-          <w:rFonts w:ascii="Arial" w:hAnsi="Arial" w:cs="Arial"/>
-          <w:sz w:val="24"/>
-          <w:szCs w:val="24"/>
-        </w:rPr>
-        <w:t>’ para remover os acentos das cidades na tabela de Geolocalização. As colunas ‘Cidade’ e ‘UF’ também foram removidas das tabelas Clientes e Vendedores para evitar redundâncias nos dados. Optou-se por manter apenas o CEP, que seria utilizado para fazer a relação com a tabela de Geolocalização, que já fornecia essas informações, assim como latitude e longitude.</w:t>
+        <w:t xml:space="preserve">O processo de tratamento dos dados se iniciou optando pela não utilização do arquivo CSV que traduzia as categorias de produtos para o inglês. Seguindo nesta linha, as colunas e valores de todas as tabelas que continham nomes em inglês foram traduzidos para o português. </w:t>
+      </w:r>
+      <w:r>
+        <w:rPr>
+          <w:rFonts w:ascii="Arial" w:hAnsi="Arial" w:cs="Arial"/>
+          <w:sz w:val="24"/>
+          <w:szCs w:val="24"/>
+        </w:rPr>
+        <w:t>Algumas colunas que não seriam usadas foram removidas e</w:t>
+      </w:r>
+      <w:r>
+        <w:rPr>
+          <w:rFonts w:ascii="Arial" w:hAnsi="Arial" w:cs="Arial"/>
+          <w:sz w:val="24"/>
+          <w:szCs w:val="24"/>
+        </w:rPr>
+        <w:t xml:space="preserve"> </w:t>
+      </w:r>
+      <w:r>
+        <w:rPr>
+          <w:rFonts w:ascii="Arial" w:hAnsi="Arial" w:cs="Arial"/>
+          <w:sz w:val="24"/>
+          <w:szCs w:val="24"/>
+        </w:rPr>
+        <w:t>o</w:t>
+      </w:r>
+      <w:r>
+        <w:rPr>
+          <w:rFonts w:ascii="Arial" w:hAnsi="Arial" w:cs="Arial"/>
+          <w:sz w:val="24"/>
+          <w:szCs w:val="24"/>
+        </w:rPr>
+        <w:t>ptou-se por manter apenas o CEP, que seria utilizado para fazer a relação com a tabela de Geolocalização</w:t>
+      </w:r>
+      <w:r>
+        <w:rPr>
+          <w:rFonts w:ascii="Arial" w:hAnsi="Arial" w:cs="Arial"/>
+          <w:sz w:val="24"/>
+          <w:szCs w:val="24"/>
+        </w:rPr>
+        <w:t xml:space="preserve"> que seria utilizada para criação do mapa.</w:t>
       </w:r>
     </w:p>
     <w:p>
@@ -423,7 +445,33 @@
           <w:sz w:val="24"/>
           <w:szCs w:val="24"/>
         </w:rPr>
-        <w:t>Ainda visando manter dados úteis e bem estruturados na análise, optou-se por excluir colunas de especificação do produto (Tamanho, peso, etc.) da tabela Produtos, a coluna de sequência de pagamentos da tabela Pagamentos e a coluna de identificação da ordem do pedido da tabela Pedidos.</w:t>
+        <w:t>Também foram alterados tipos utilizando localidade, ou simplesmente substituído o ponto pela vírgula nas tabelas que continham colunas de pagamento (moedas).</w:t>
+      </w:r>
+    </w:p>
+    <w:p>
+      <w:pPr>
+        <w:jc w:val="both"/>
+        <w:rPr>
+          <w:rFonts w:ascii="Arial" w:hAnsi="Arial" w:cs="Arial"/>
+          <w:sz w:val="24"/>
+          <w:szCs w:val="24"/>
+        </w:rPr>
+      </w:pPr>
+      <w:r>
+        <w:rPr>
+          <w:rFonts w:ascii="Arial" w:hAnsi="Arial" w:cs="Arial"/>
+          <w:sz w:val="24"/>
+          <w:szCs w:val="24"/>
+        </w:rPr>
+        <w:t>M</w:t>
+      </w:r>
+      <w:r>
+        <w:rPr>
+          <w:rFonts w:ascii="Arial" w:hAnsi="Arial" w:cs="Arial"/>
+          <w:sz w:val="24"/>
+          <w:szCs w:val="24"/>
+        </w:rPr>
+        <w:t>ODELAGEM</w:t>
       </w:r>
     </w:p>
     <w:p>
@@ -436,31 +484,13 @@
           <w:szCs w:val="24"/>
         </w:rPr>
       </w:pPr>
-    </w:p>
-    <w:p>
-      <w:pPr>
-        <w:jc w:val="both"/>
-        <w:rPr>
-          <w:rFonts w:ascii="Arial" w:hAnsi="Arial" w:cs="Arial"/>
-          <w:sz w:val="24"/>
-          <w:szCs w:val="24"/>
-        </w:rPr>
-      </w:pPr>
-      <w:r>
-        <w:rPr>
-          <w:rFonts w:ascii="Arial" w:hAnsi="Arial" w:cs="Arial"/>
-          <w:sz w:val="24"/>
-          <w:szCs w:val="24"/>
-        </w:rPr>
-        <w:t>M</w:t>
-      </w:r>
-      <w:r>
-        <w:rPr>
-          <w:rFonts w:ascii="Arial" w:hAnsi="Arial" w:cs="Arial"/>
-          <w:sz w:val="24"/>
-          <w:szCs w:val="24"/>
-        </w:rPr>
-        <w:t>ODELAGEM</w:t>
+      <w:r>
+        <w:rPr>
+          <w:rFonts w:ascii="Arial" w:hAnsi="Arial" w:cs="Arial"/>
+          <w:sz w:val="24"/>
+          <w:szCs w:val="24"/>
+        </w:rPr>
+        <w:t>Criação de medidas e colunas calculadas utilizando fórmulas DAX, para auxiliar nas futuras visualizações do dashboard.</w:t>
       </w:r>
     </w:p>
     <w:p>
@@ -479,7 +509,25 @@
           <w:sz w:val="24"/>
           <w:szCs w:val="24"/>
         </w:rPr>
-        <w:t>Criação de medidas e colunas calculadas utilizando fórmulas DAX, para auxiliar nas futuras visualizações do dashboard.</w:t>
+        <w:t xml:space="preserve">Ocultação de dados sensíveis como as </w:t>
+      </w:r>
+      <w:proofErr w:type="spellStart"/>
+      <w:r>
+        <w:rPr>
+          <w:rFonts w:ascii="Arial" w:hAnsi="Arial" w:cs="Arial"/>
+          <w:sz w:val="24"/>
+          <w:szCs w:val="24"/>
+        </w:rPr>
+        <w:t>ID’s</w:t>
+      </w:r>
+      <w:proofErr w:type="spellEnd"/>
+      <w:r>
+        <w:rPr>
+          <w:rFonts w:ascii="Arial" w:hAnsi="Arial" w:cs="Arial"/>
+          <w:sz w:val="24"/>
+          <w:szCs w:val="24"/>
+        </w:rPr>
+        <w:t xml:space="preserve"> que não serão utilizadas e não precisam estar disponíveis aos usuários.</w:t>
       </w:r>
     </w:p>
     <w:p>
@@ -498,26 +546,34 @@
           <w:sz w:val="24"/>
           <w:szCs w:val="24"/>
         </w:rPr>
+        <w:t xml:space="preserve">Criação de uma tabela de calendário, que facilita a criação de relatórios e análises baseadas em tempo. Isso permite a identificação de tendências ao </w:t>
+      </w:r>
+      <w:r>
+        <w:rPr>
+          <w:rFonts w:ascii="Arial" w:hAnsi="Arial" w:cs="Arial"/>
+          <w:sz w:val="24"/>
+          <w:szCs w:val="24"/>
+        </w:rPr>
         <w:lastRenderedPageBreak/>
-        <w:t xml:space="preserve">Ocultação de dados sensíveis como as </w:t>
-      </w:r>
-      <w:proofErr w:type="spellStart"/>
-      <w:r>
-        <w:rPr>
-          <w:rFonts w:ascii="Arial" w:hAnsi="Arial" w:cs="Arial"/>
-          <w:sz w:val="24"/>
-          <w:szCs w:val="24"/>
-        </w:rPr>
-        <w:t>ID’s</w:t>
-      </w:r>
-      <w:proofErr w:type="spellEnd"/>
-      <w:r>
-        <w:rPr>
-          <w:rFonts w:ascii="Arial" w:hAnsi="Arial" w:cs="Arial"/>
-          <w:sz w:val="24"/>
-          <w:szCs w:val="24"/>
-        </w:rPr>
-        <w:t xml:space="preserve"> que não serão utilizadas e não precisam estar disponíveis aos usuários.</w:t>
+        <w:t>longo do tempo, sazonalidade e outras métricas temporais, porque garante que todas as datas possíveis estejam presentes.</w:t>
+      </w:r>
+    </w:p>
+    <w:p>
+      <w:pPr>
+        <w:jc w:val="both"/>
+        <w:rPr>
+          <w:rFonts w:ascii="Arial" w:hAnsi="Arial" w:cs="Arial"/>
+          <w:sz w:val="24"/>
+          <w:szCs w:val="24"/>
+        </w:rPr>
+      </w:pPr>
+      <w:r>
+        <w:rPr>
+          <w:rFonts w:ascii="Arial" w:hAnsi="Arial" w:cs="Arial"/>
+          <w:sz w:val="24"/>
+          <w:szCs w:val="24"/>
+        </w:rPr>
+        <w:t>VISUALIZAÇÃO</w:t>
       </w:r>
     </w:p>
     <w:p>
@@ -536,11 +592,249 @@
           <w:sz w:val="24"/>
           <w:szCs w:val="24"/>
         </w:rPr>
-        <w:t>Criação de uma tabela de calendário utilizando a função CALENDARAUTO, que facilita a criação de relatórios e análises baseadas em tempo. Isso permite a identificação de tendências ao longo do tempo, sazonalidade e outras métricas temporais, porque garante que todas as datas possíveis estejam presentes.</w:t>
+        <w:t xml:space="preserve">Apesar deste ser um </w:t>
+      </w:r>
+      <w:proofErr w:type="spellStart"/>
+      <w:r>
+        <w:rPr>
+          <w:rFonts w:ascii="Arial" w:hAnsi="Arial" w:cs="Arial"/>
+          <w:sz w:val="24"/>
+          <w:szCs w:val="24"/>
+        </w:rPr>
+        <w:t>dataset</w:t>
+      </w:r>
+      <w:proofErr w:type="spellEnd"/>
+      <w:r>
+        <w:rPr>
+          <w:rFonts w:ascii="Arial" w:hAnsi="Arial" w:cs="Arial"/>
+          <w:sz w:val="24"/>
+          <w:szCs w:val="24"/>
+        </w:rPr>
+        <w:t xml:space="preserve"> aberto ao público, o nome da </w:t>
+      </w:r>
+      <w:proofErr w:type="spellStart"/>
+      <w:r>
+        <w:rPr>
+          <w:rFonts w:ascii="Arial" w:hAnsi="Arial" w:cs="Arial"/>
+          <w:sz w:val="24"/>
+          <w:szCs w:val="24"/>
+        </w:rPr>
+        <w:t>Olist</w:t>
+      </w:r>
+      <w:proofErr w:type="spellEnd"/>
+      <w:r>
+        <w:rPr>
+          <w:rFonts w:ascii="Arial" w:hAnsi="Arial" w:cs="Arial"/>
+          <w:sz w:val="24"/>
+          <w:szCs w:val="24"/>
+        </w:rPr>
+        <w:t xml:space="preserve"> não foi utilizado no dashboard e optou-se pela criação de uma logo fictícia.</w:t>
       </w:r>
     </w:p>
     <w:p>
       <w:pPr>
+        <w:ind w:firstLine="426"/>
+        <w:jc w:val="both"/>
+        <w:rPr>
+          <w:rFonts w:ascii="Arial" w:hAnsi="Arial" w:cs="Arial"/>
+          <w:sz w:val="24"/>
+          <w:szCs w:val="24"/>
+        </w:rPr>
+      </w:pPr>
+      <w:r>
+        <w:rPr>
+          <w:rFonts w:ascii="Arial" w:hAnsi="Arial" w:cs="Arial"/>
+          <w:sz w:val="24"/>
+          <w:szCs w:val="24"/>
+        </w:rPr>
+        <w:t xml:space="preserve">As artes utilizadas como tela de fundo do dashboard foram feitas no </w:t>
+      </w:r>
+      <w:proofErr w:type="spellStart"/>
+      <w:r>
+        <w:rPr>
+          <w:rFonts w:ascii="Arial" w:hAnsi="Arial" w:cs="Arial"/>
+          <w:sz w:val="24"/>
+          <w:szCs w:val="24"/>
+        </w:rPr>
+        <w:t>Figma</w:t>
+      </w:r>
+      <w:proofErr w:type="spellEnd"/>
+      <w:r>
+        <w:rPr>
+          <w:rFonts w:ascii="Arial" w:hAnsi="Arial" w:cs="Arial"/>
+          <w:sz w:val="24"/>
+          <w:szCs w:val="24"/>
+        </w:rPr>
+        <w:t>.</w:t>
+      </w:r>
+    </w:p>
+    <w:p>
+      <w:pPr>
+        <w:ind w:firstLine="426"/>
+        <w:jc w:val="both"/>
+        <w:rPr>
+          <w:rFonts w:ascii="Arial" w:hAnsi="Arial" w:cs="Arial"/>
+          <w:sz w:val="24"/>
+          <w:szCs w:val="24"/>
+        </w:rPr>
+      </w:pPr>
+      <w:r>
+        <w:rPr>
+          <w:rFonts w:ascii="Arial" w:hAnsi="Arial" w:cs="Arial"/>
+          <w:sz w:val="24"/>
+          <w:szCs w:val="24"/>
+        </w:rPr>
+        <w:t xml:space="preserve">Foram desenvolvidas </w:t>
+      </w:r>
+      <w:r>
+        <w:rPr>
+          <w:rFonts w:ascii="Arial" w:hAnsi="Arial" w:cs="Arial"/>
+          <w:sz w:val="24"/>
+          <w:szCs w:val="24"/>
+        </w:rPr>
+        <w:t>2</w:t>
+      </w:r>
+      <w:r>
+        <w:rPr>
+          <w:rFonts w:ascii="Arial" w:hAnsi="Arial" w:cs="Arial"/>
+          <w:sz w:val="24"/>
+          <w:szCs w:val="24"/>
+        </w:rPr>
+        <w:t xml:space="preserve"> páginas de relatório:</w:t>
+      </w:r>
+    </w:p>
+    <w:p>
+      <w:pPr>
+        <w:ind w:firstLine="426"/>
+        <w:jc w:val="both"/>
+        <w:rPr>
+          <w:rFonts w:ascii="Arial" w:hAnsi="Arial" w:cs="Arial"/>
+          <w:sz w:val="24"/>
+          <w:szCs w:val="24"/>
+        </w:rPr>
+      </w:pPr>
+      <w:r>
+        <w:rPr>
+          <w:rFonts w:ascii="Arial" w:hAnsi="Arial" w:cs="Arial"/>
+          <w:sz w:val="24"/>
+          <w:szCs w:val="24"/>
+        </w:rPr>
+        <w:t xml:space="preserve">Na página </w:t>
+      </w:r>
+      <w:r>
+        <w:rPr>
+          <w:rFonts w:ascii="Arial" w:hAnsi="Arial" w:cs="Arial"/>
+          <w:sz w:val="24"/>
+          <w:szCs w:val="24"/>
+        </w:rPr>
+        <w:t>Desempenho de Vendas</w:t>
+      </w:r>
+      <w:r>
+        <w:rPr>
+          <w:rFonts w:ascii="Arial" w:hAnsi="Arial" w:cs="Arial"/>
+          <w:sz w:val="24"/>
+          <w:szCs w:val="24"/>
+        </w:rPr>
+        <w:t>, foram disponibilizados os principais indicadores e informações mais relevantes para a empresa: Faturamento, número de vendas e produtos mais vendidos e que mais faturam. A visualização possibilita a interação entre as categorias e os valores aos quais estão associadas</w:t>
+      </w:r>
+      <w:r>
+        <w:rPr>
+          <w:rFonts w:ascii="Arial" w:hAnsi="Arial" w:cs="Arial"/>
+          <w:sz w:val="24"/>
+          <w:szCs w:val="24"/>
+        </w:rPr>
+        <w:t>, além de uma observação do mapa que indica onde a maior parte das vendas ocorrem</w:t>
+      </w:r>
+    </w:p>
+    <w:p>
+      <w:pPr>
+        <w:ind w:firstLine="426"/>
+        <w:jc w:val="both"/>
+        <w:rPr>
+          <w:rFonts w:ascii="Arial" w:hAnsi="Arial" w:cs="Arial"/>
+          <w:sz w:val="24"/>
+          <w:szCs w:val="24"/>
+        </w:rPr>
+      </w:pPr>
+      <w:r>
+        <w:rPr>
+          <w:rFonts w:ascii="Arial" w:hAnsi="Arial" w:cs="Arial"/>
+          <w:sz w:val="24"/>
+          <w:szCs w:val="24"/>
+        </w:rPr>
+        <w:t xml:space="preserve">Na Página de </w:t>
+      </w:r>
+      <w:r>
+        <w:rPr>
+          <w:rFonts w:ascii="Arial" w:hAnsi="Arial" w:cs="Arial"/>
+          <w:sz w:val="24"/>
+          <w:szCs w:val="24"/>
+        </w:rPr>
+        <w:t>Perfil do Consumidor</w:t>
+      </w:r>
+      <w:r>
+        <w:rPr>
+          <w:rFonts w:ascii="Arial" w:hAnsi="Arial" w:cs="Arial"/>
+          <w:sz w:val="24"/>
+          <w:szCs w:val="24"/>
+        </w:rPr>
+        <w:t xml:space="preserve">, o foco </w:t>
+      </w:r>
+      <w:r>
+        <w:rPr>
+          <w:rFonts w:ascii="Arial" w:hAnsi="Arial" w:cs="Arial"/>
+          <w:sz w:val="24"/>
+          <w:szCs w:val="24"/>
+        </w:rPr>
+        <w:t xml:space="preserve">é de </w:t>
+      </w:r>
+      <w:r>
+        <w:rPr>
+          <w:rFonts w:ascii="Arial" w:hAnsi="Arial" w:cs="Arial"/>
+          <w:sz w:val="24"/>
+          <w:szCs w:val="24"/>
+        </w:rPr>
+        <w:t>compreend</w:t>
+      </w:r>
+      <w:r>
+        <w:rPr>
+          <w:rFonts w:ascii="Arial" w:hAnsi="Arial" w:cs="Arial"/>
+          <w:sz w:val="24"/>
+          <w:szCs w:val="24"/>
+        </w:rPr>
+        <w:t>er o perfil do consumidor</w:t>
+      </w:r>
+      <w:r>
+        <w:rPr>
+          <w:rFonts w:ascii="Arial" w:hAnsi="Arial" w:cs="Arial"/>
+          <w:sz w:val="24"/>
+          <w:szCs w:val="24"/>
+        </w:rPr>
+        <w:t>, levando a um olhar mais crítico na busca por possíveis melhorias.</w:t>
+      </w:r>
+    </w:p>
+    <w:p>
+      <w:pPr>
+        <w:ind w:firstLine="426"/>
+        <w:jc w:val="both"/>
+        <w:rPr>
+          <w:rFonts w:ascii="Arial" w:hAnsi="Arial" w:cs="Arial"/>
+          <w:sz w:val="24"/>
+          <w:szCs w:val="24"/>
+        </w:rPr>
+      </w:pPr>
+      <w:r>
+        <w:rPr>
+          <w:rFonts w:ascii="Arial" w:hAnsi="Arial" w:cs="Arial"/>
+          <w:sz w:val="24"/>
+          <w:szCs w:val="24"/>
+        </w:rPr>
+        <w:t>A prototipação foi feita usando FIGMA e os visuais pensados através de um Mapa de Empatia, buscando trazer insights valiosos para a gerência da empresa.</w:t>
+      </w:r>
+    </w:p>
+    <w:p>
+      <w:pPr>
+        <w:ind w:firstLine="426"/>
         <w:jc w:val="both"/>
         <w:rPr>
           <w:rFonts w:ascii="Arial" w:hAnsi="Arial" w:cs="Arial"/>
@@ -554,6 +848,8 @@
         <w:jc w:val="both"/>
         <w:rPr>
           <w:rFonts w:ascii="Arial" w:hAnsi="Arial" w:cs="Arial"/>
+          <w:b/>
+          <w:bCs/>
           <w:sz w:val="24"/>
           <w:szCs w:val="24"/>
         </w:rPr>
@@ -561,10 +857,12 @@
       <w:r>
         <w:rPr>
           <w:rFonts w:ascii="Arial" w:hAnsi="Arial" w:cs="Arial"/>
-          <w:sz w:val="24"/>
-          <w:szCs w:val="24"/>
-        </w:rPr>
-        <w:t>VISUALIZAÇÃO</w:t>
+          <w:b/>
+          <w:bCs/>
+          <w:sz w:val="24"/>
+          <w:szCs w:val="24"/>
+        </w:rPr>
+        <w:t>CONCLUSÕES</w:t>
       </w:r>
     </w:p>
     <w:p>
@@ -583,43 +881,57 @@
           <w:sz w:val="24"/>
           <w:szCs w:val="24"/>
         </w:rPr>
-        <w:t xml:space="preserve">Apesar deste ser um </w:t>
-      </w:r>
-      <w:proofErr w:type="spellStart"/>
-      <w:r>
-        <w:rPr>
-          <w:rFonts w:ascii="Arial" w:hAnsi="Arial" w:cs="Arial"/>
-          <w:sz w:val="24"/>
-          <w:szCs w:val="24"/>
-        </w:rPr>
-        <w:t>dataset</w:t>
-      </w:r>
-      <w:proofErr w:type="spellEnd"/>
-      <w:r>
-        <w:rPr>
-          <w:rFonts w:ascii="Arial" w:hAnsi="Arial" w:cs="Arial"/>
-          <w:sz w:val="24"/>
-          <w:szCs w:val="24"/>
-        </w:rPr>
-        <w:t xml:space="preserve"> aberto ao público, o nome da </w:t>
-      </w:r>
-      <w:proofErr w:type="spellStart"/>
-      <w:r>
-        <w:rPr>
-          <w:rFonts w:ascii="Arial" w:hAnsi="Arial" w:cs="Arial"/>
-          <w:sz w:val="24"/>
-          <w:szCs w:val="24"/>
-        </w:rPr>
-        <w:t>Olist</w:t>
-      </w:r>
-      <w:proofErr w:type="spellEnd"/>
-      <w:r>
-        <w:rPr>
-          <w:rFonts w:ascii="Arial" w:hAnsi="Arial" w:cs="Arial"/>
-          <w:sz w:val="24"/>
-          <w:szCs w:val="24"/>
-        </w:rPr>
-        <w:t xml:space="preserve"> não foi utilizado no dashboard e optou-se pela criação de uma logo fictícia.</w:t>
+        <w:t>Claramente um negócio em ascensão,</w:t>
+      </w:r>
+      <w:r>
+        <w:rPr>
+          <w:rFonts w:ascii="Arial" w:hAnsi="Arial" w:cs="Arial"/>
+          <w:sz w:val="24"/>
+          <w:szCs w:val="24"/>
+        </w:rPr>
+        <w:t xml:space="preserve"> o </w:t>
+      </w:r>
+      <w:proofErr w:type="spellStart"/>
+      <w:r>
+        <w:rPr>
+          <w:rFonts w:ascii="Arial" w:hAnsi="Arial" w:cs="Arial"/>
+          <w:sz w:val="24"/>
+          <w:szCs w:val="24"/>
+        </w:rPr>
+        <w:t>ecommerce</w:t>
+      </w:r>
+      <w:proofErr w:type="spellEnd"/>
+      <w:r>
+        <w:rPr>
+          <w:rFonts w:ascii="Arial" w:hAnsi="Arial" w:cs="Arial"/>
+          <w:sz w:val="24"/>
+          <w:szCs w:val="24"/>
+        </w:rPr>
+        <w:t xml:space="preserve"> v</w:t>
+      </w:r>
+      <w:r>
+        <w:rPr>
+          <w:rFonts w:ascii="Arial" w:hAnsi="Arial" w:cs="Arial"/>
+          <w:sz w:val="24"/>
+          <w:szCs w:val="24"/>
+        </w:rPr>
+        <w:t>e</w:t>
+      </w:r>
+      <w:r>
+        <w:rPr>
+          <w:rFonts w:ascii="Arial" w:hAnsi="Arial" w:cs="Arial"/>
+          <w:sz w:val="24"/>
+          <w:szCs w:val="24"/>
+        </w:rPr>
+        <w:t xml:space="preserve">m em uma crescente no faturamento sendo liderado pelas categorias </w:t>
+      </w:r>
+      <w:r>
+        <w:rPr>
+          <w:rFonts w:ascii="Arial" w:hAnsi="Arial" w:cs="Arial"/>
+          <w:sz w:val="24"/>
+          <w:szCs w:val="24"/>
+        </w:rPr>
+        <w:t xml:space="preserve">de Beleza Saúde, Cama Mesa Banho e Esporte Lazer que figuram entre as categorias de maior faturamento como também nas mais vendidas, possibilitando uma maior compreensão do perfil dos clientes. Vale ressaltar que uma análise rápida nas linhas de tendências observando a análise temporal por categoria, mostra que a Relógios Presentes possui o maior crescimento no período disposto. </w:t>
       </w:r>
     </w:p>
     <w:p>
@@ -638,25 +950,67 @@
           <w:sz w:val="24"/>
           <w:szCs w:val="24"/>
         </w:rPr>
-        <w:t xml:space="preserve">As artes utilizadas como tela de fundo do dashboard foram feitas no </w:t>
-      </w:r>
-      <w:proofErr w:type="spellStart"/>
-      <w:r>
-        <w:rPr>
-          <w:rFonts w:ascii="Arial" w:hAnsi="Arial" w:cs="Arial"/>
-          <w:sz w:val="24"/>
-          <w:szCs w:val="24"/>
-        </w:rPr>
-        <w:t>Figma</w:t>
-      </w:r>
-      <w:proofErr w:type="spellEnd"/>
-      <w:r>
-        <w:rPr>
-          <w:rFonts w:ascii="Arial" w:hAnsi="Arial" w:cs="Arial"/>
-          <w:sz w:val="24"/>
-          <w:szCs w:val="24"/>
-        </w:rPr>
-        <w:t>.</w:t>
+        <w:t xml:space="preserve">As 2 regiões de maior faturamento são o Sudeste e o </w:t>
+      </w:r>
+      <w:r>
+        <w:rPr>
+          <w:rFonts w:ascii="Arial" w:hAnsi="Arial" w:cs="Arial"/>
+          <w:sz w:val="24"/>
+          <w:szCs w:val="24"/>
+        </w:rPr>
+        <w:t>S</w:t>
+      </w:r>
+      <w:r>
+        <w:rPr>
+          <w:rFonts w:ascii="Arial" w:hAnsi="Arial" w:cs="Arial"/>
+          <w:sz w:val="24"/>
+          <w:szCs w:val="24"/>
+        </w:rPr>
+        <w:t xml:space="preserve">ul, respectivamente. </w:t>
+      </w:r>
+      <w:r>
+        <w:rPr>
+          <w:rFonts w:ascii="Arial" w:hAnsi="Arial" w:cs="Arial"/>
+          <w:sz w:val="24"/>
+          <w:szCs w:val="24"/>
+        </w:rPr>
+        <w:t xml:space="preserve">No Sudeste lidera a categoria de Relógios Presentes citada no parágrafo anterior, região onde São Paulo tem a maior representatividade no faturamento. No Sul é possível observar o Paraná como sendo líder de faturamento onde a categoria </w:t>
+      </w:r>
+      <w:proofErr w:type="spellStart"/>
+      <w:r>
+        <w:rPr>
+          <w:rFonts w:ascii="Arial" w:hAnsi="Arial" w:cs="Arial"/>
+          <w:sz w:val="24"/>
+          <w:szCs w:val="24"/>
+        </w:rPr>
+        <w:t>Informatica</w:t>
+      </w:r>
+      <w:proofErr w:type="spellEnd"/>
+      <w:r>
+        <w:rPr>
+          <w:rFonts w:ascii="Arial" w:hAnsi="Arial" w:cs="Arial"/>
+          <w:sz w:val="24"/>
+          <w:szCs w:val="24"/>
+        </w:rPr>
+        <w:t xml:space="preserve"> </w:t>
+      </w:r>
+      <w:proofErr w:type="spellStart"/>
+      <w:r>
+        <w:rPr>
+          <w:rFonts w:ascii="Arial" w:hAnsi="Arial" w:cs="Arial"/>
+          <w:sz w:val="24"/>
+          <w:szCs w:val="24"/>
+        </w:rPr>
+        <w:t>Acessorios</w:t>
+      </w:r>
+      <w:proofErr w:type="spellEnd"/>
+      <w:r>
+        <w:rPr>
+          <w:rFonts w:ascii="Arial" w:hAnsi="Arial" w:cs="Arial"/>
+          <w:sz w:val="24"/>
+          <w:szCs w:val="24"/>
+        </w:rPr>
+        <w:t xml:space="preserve"> tem a maior representatividade.</w:t>
       </w:r>
     </w:p>
     <w:p>
@@ -675,7 +1029,97 @@
           <w:sz w:val="24"/>
           <w:szCs w:val="24"/>
         </w:rPr>
-        <w:t>Foram desenvolvidas 3 páginas de relatório:</w:t>
+        <w:t xml:space="preserve">A avaliação média dos clientes supera a meta estabelecida de 4, o que indica uma boa satisfação dos clientes em relação aos produtos e serviços ofertados. Prova disso é que o </w:t>
+      </w:r>
+      <w:proofErr w:type="spellStart"/>
+      <w:r>
+        <w:rPr>
+          <w:rFonts w:ascii="Arial" w:hAnsi="Arial" w:cs="Arial"/>
+          <w:sz w:val="24"/>
+          <w:szCs w:val="24"/>
+        </w:rPr>
+        <w:t>ecommerce</w:t>
+      </w:r>
+      <w:proofErr w:type="spellEnd"/>
+      <w:r>
+        <w:rPr>
+          <w:rFonts w:ascii="Arial" w:hAnsi="Arial" w:cs="Arial"/>
+          <w:sz w:val="24"/>
+          <w:szCs w:val="24"/>
+        </w:rPr>
+        <w:t xml:space="preserve"> possui uma baixa taxa de cancelamento</w:t>
+      </w:r>
+      <w:r>
+        <w:rPr>
+          <w:rFonts w:ascii="Arial" w:hAnsi="Arial" w:cs="Arial"/>
+          <w:sz w:val="24"/>
+          <w:szCs w:val="24"/>
+        </w:rPr>
+        <w:t>: inferior a</w:t>
+      </w:r>
+      <w:r>
+        <w:rPr>
+          <w:rFonts w:ascii="Arial" w:hAnsi="Arial" w:cs="Arial"/>
+          <w:sz w:val="24"/>
+          <w:szCs w:val="24"/>
+        </w:rPr>
+        <w:t xml:space="preserve"> 1% em relação ao total pedidos realizados.</w:t>
+      </w:r>
+      <w:r>
+        <w:rPr>
+          <w:rFonts w:ascii="Arial" w:hAnsi="Arial" w:cs="Arial"/>
+          <w:sz w:val="24"/>
+          <w:szCs w:val="24"/>
+        </w:rPr>
+        <w:t xml:space="preserve"> </w:t>
+      </w:r>
+      <w:r>
+        <w:rPr>
+          <w:rFonts w:ascii="Arial" w:hAnsi="Arial" w:cs="Arial"/>
+          <w:sz w:val="24"/>
+          <w:szCs w:val="24"/>
+        </w:rPr>
+        <w:t xml:space="preserve">Porém a taxa de retenção que indica quantos clientes </w:t>
+      </w:r>
+      <w:r>
+        <w:rPr>
+          <w:rFonts w:ascii="Arial" w:hAnsi="Arial" w:cs="Arial"/>
+          <w:sz w:val="24"/>
+          <w:szCs w:val="24"/>
+        </w:rPr>
+        <w:t>repetiram sua compra</w:t>
+      </w:r>
+      <w:r>
+        <w:rPr>
+          <w:rFonts w:ascii="Arial" w:hAnsi="Arial" w:cs="Arial"/>
+          <w:sz w:val="24"/>
+          <w:szCs w:val="24"/>
+        </w:rPr>
+        <w:t xml:space="preserve"> é de apenas </w:t>
+      </w:r>
+      <w:r>
+        <w:rPr>
+          <w:rFonts w:ascii="Arial" w:hAnsi="Arial" w:cs="Arial"/>
+          <w:sz w:val="24"/>
+          <w:szCs w:val="24"/>
+        </w:rPr>
+        <w:t>3</w:t>
+      </w:r>
+      <w:r>
+        <w:rPr>
+          <w:rFonts w:ascii="Arial" w:hAnsi="Arial" w:cs="Arial"/>
+          <w:sz w:val="24"/>
+          <w:szCs w:val="24"/>
+        </w:rPr>
+        <w:t>%, o que levanta questionamentos</w:t>
+      </w:r>
+      <w:r>
+        <w:rPr>
+          <w:rFonts w:ascii="Arial" w:hAnsi="Arial" w:cs="Arial"/>
+          <w:sz w:val="24"/>
+          <w:szCs w:val="24"/>
+        </w:rPr>
+        <w:t xml:space="preserve"> como: </w:t>
       </w:r>
     </w:p>
     <w:p>
@@ -694,7 +1138,7 @@
           <w:sz w:val="24"/>
           <w:szCs w:val="24"/>
         </w:rPr>
-        <w:t>Na página Visão Geral, foram disponibilizados os principais indicadores e informações mais relevantes para a empresa: Faturamento, número de vendas e produtos mais vendidos e que mais faturam. A visualização possibilita a interação entre as categorias e os valores aos quais estão associadas.</w:t>
+        <w:t>- Se o produto/serviço ofertado está sendo bem avaliado, porque os clientes não estão retornando?</w:t>
       </w:r>
     </w:p>
     <w:p>
@@ -713,7 +1157,26 @@
           <w:sz w:val="24"/>
           <w:szCs w:val="24"/>
         </w:rPr>
-        <w:t>O Perfil Regional fornece uma maior compreensão entre as regiões e seus impactos nas vendas e faturamento. Ela serve como um complemento para as informações disponíveis na primeira página do relatório.</w:t>
+        <w:lastRenderedPageBreak/>
+        <w:t xml:space="preserve">- Como é solicitada a avaliação ao cliente no site/aplicativo do </w:t>
+      </w:r>
+      <w:proofErr w:type="spellStart"/>
+      <w:r>
+        <w:rPr>
+          <w:rFonts w:ascii="Arial" w:hAnsi="Arial" w:cs="Arial"/>
+          <w:sz w:val="24"/>
+          <w:szCs w:val="24"/>
+        </w:rPr>
+        <w:t>ecommerce</w:t>
+      </w:r>
+      <w:proofErr w:type="spellEnd"/>
+      <w:r>
+        <w:rPr>
+          <w:rFonts w:ascii="Arial" w:hAnsi="Arial" w:cs="Arial"/>
+          <w:sz w:val="24"/>
+          <w:szCs w:val="24"/>
+        </w:rPr>
+        <w:t xml:space="preserve">? </w:t>
       </w:r>
     </w:p>
     <w:p>
@@ -732,7 +1195,7 @@
           <w:sz w:val="24"/>
           <w:szCs w:val="24"/>
         </w:rPr>
-        <w:t>Na Página de Indicadores, o foco já não é mais apenas informar sobre o andamento do negócio, mas sim compreendê-lo, levando a um olhar mais crítico na busca por possíveis melhorias.</w:t>
+        <w:t>Nota-se que as categorias que mais faturam não figuram nem entre as melhores e nem entre as piores avaliadas e isso seria um ponto de atenção.</w:t>
       </w:r>
     </w:p>
     <w:p>
@@ -745,27 +1208,39 @@
           <w:szCs w:val="24"/>
         </w:rPr>
       </w:pPr>
-    </w:p>
-    <w:p>
-      <w:pPr>
-        <w:jc w:val="both"/>
-        <w:rPr>
-          <w:rFonts w:ascii="Arial" w:hAnsi="Arial" w:cs="Arial"/>
-          <w:b/>
-          <w:bCs/>
-          <w:sz w:val="24"/>
-          <w:szCs w:val="24"/>
-        </w:rPr>
-      </w:pPr>
-      <w:r>
-        <w:rPr>
-          <w:rFonts w:ascii="Arial" w:hAnsi="Arial" w:cs="Arial"/>
-          <w:b/>
-          <w:bCs/>
-          <w:sz w:val="24"/>
-          <w:szCs w:val="24"/>
-        </w:rPr>
-        <w:t>CONCLUSÕES</w:t>
+      <w:r>
+        <w:rPr>
+          <w:rFonts w:ascii="Arial" w:hAnsi="Arial" w:cs="Arial"/>
+          <w:sz w:val="24"/>
+          <w:szCs w:val="24"/>
+        </w:rPr>
+        <w:t xml:space="preserve">Os gráficos de </w:t>
+      </w:r>
+      <w:proofErr w:type="spellStart"/>
+      <w:r>
+        <w:rPr>
+          <w:rFonts w:ascii="Arial" w:hAnsi="Arial" w:cs="Arial"/>
+          <w:sz w:val="24"/>
+          <w:szCs w:val="24"/>
+        </w:rPr>
+        <w:t>rankeamento</w:t>
+      </w:r>
+      <w:proofErr w:type="spellEnd"/>
+      <w:r>
+        <w:rPr>
+          <w:rFonts w:ascii="Arial" w:hAnsi="Arial" w:cs="Arial"/>
+          <w:sz w:val="24"/>
+          <w:szCs w:val="24"/>
+        </w:rPr>
+        <w:t xml:space="preserve"> das categorias </w:t>
+      </w:r>
+      <w:r>
+        <w:rPr>
+          <w:rFonts w:ascii="Arial" w:hAnsi="Arial" w:cs="Arial"/>
+          <w:sz w:val="24"/>
+          <w:szCs w:val="24"/>
+        </w:rPr>
+        <w:t>podem ser utilizados em uma decisão sobre quais produtos devem ser mais ofertados ou participarem das publicidades da empresa e quais produtos devem passar por avaliações aprofundadas em busca de melhorias.</w:t>
       </w:r>
     </w:p>
     <w:p>
@@ -784,57 +1259,31 @@
           <w:sz w:val="24"/>
           <w:szCs w:val="24"/>
         </w:rPr>
-        <w:t>Claramente um negócio em ascensão,</w:t>
-      </w:r>
-      <w:r>
-        <w:rPr>
-          <w:rFonts w:ascii="Arial" w:hAnsi="Arial" w:cs="Arial"/>
-          <w:sz w:val="24"/>
-          <w:szCs w:val="24"/>
-        </w:rPr>
-        <w:t xml:space="preserve"> o </w:t>
-      </w:r>
-      <w:proofErr w:type="spellStart"/>
-      <w:r>
-        <w:rPr>
-          <w:rFonts w:ascii="Arial" w:hAnsi="Arial" w:cs="Arial"/>
-          <w:sz w:val="24"/>
-          <w:szCs w:val="24"/>
-        </w:rPr>
-        <w:t>ecommerce</w:t>
-      </w:r>
-      <w:proofErr w:type="spellEnd"/>
-      <w:r>
-        <w:rPr>
-          <w:rFonts w:ascii="Arial" w:hAnsi="Arial" w:cs="Arial"/>
-          <w:sz w:val="24"/>
-          <w:szCs w:val="24"/>
-        </w:rPr>
-        <w:t xml:space="preserve"> v</w:t>
-      </w:r>
-      <w:r>
-        <w:rPr>
-          <w:rFonts w:ascii="Arial" w:hAnsi="Arial" w:cs="Arial"/>
-          <w:sz w:val="24"/>
-          <w:szCs w:val="24"/>
-        </w:rPr>
-        <w:t>e</w:t>
-      </w:r>
-      <w:r>
-        <w:rPr>
-          <w:rFonts w:ascii="Arial" w:hAnsi="Arial" w:cs="Arial"/>
-          <w:sz w:val="24"/>
-          <w:szCs w:val="24"/>
-        </w:rPr>
-        <w:t xml:space="preserve">m em uma crescente no faturamento sendo liderado pelas categorias </w:t>
-      </w:r>
-      <w:r>
-        <w:rPr>
-          <w:rFonts w:ascii="Arial" w:hAnsi="Arial" w:cs="Arial"/>
-          <w:sz w:val="24"/>
-          <w:szCs w:val="24"/>
-        </w:rPr>
-        <w:t xml:space="preserve">de Beleza Saúde, Cama Mesa Banho e Esporte Lazer que figuram entre as categorias de maior faturamento como também nas mais vendidas, possibilitando uma maior compreensão do perfil dos clientes. Vale ressaltar que uma análise rápida nas linhas de tendências observando a análise temporal por categoria, mostra que a Relógios Presentes possui o maior crescimento no período disposto. </w:t>
+        <w:t>Em relação as</w:t>
+      </w:r>
+      <w:r>
+        <w:rPr>
+          <w:rFonts w:ascii="Arial" w:hAnsi="Arial" w:cs="Arial"/>
+          <w:sz w:val="24"/>
+          <w:szCs w:val="24"/>
+        </w:rPr>
+        <w:t xml:space="preserve"> entregas</w:t>
+      </w:r>
+      <w:r>
+        <w:rPr>
+          <w:rFonts w:ascii="Arial" w:hAnsi="Arial" w:cs="Arial"/>
+          <w:sz w:val="24"/>
+          <w:szCs w:val="24"/>
+        </w:rPr>
+        <w:t xml:space="preserve">, elas </w:t>
+      </w:r>
+      <w:r>
+        <w:rPr>
+          <w:rFonts w:ascii="Arial" w:hAnsi="Arial" w:cs="Arial"/>
+          <w:sz w:val="24"/>
+          <w:szCs w:val="24"/>
+        </w:rPr>
+        <w:t>levam em média 12 dias para serem efetuadas e 6% delas são realizadas com atraso.</w:t>
       </w:r>
     </w:p>
     <w:p>
@@ -853,366 +1302,6 @@
           <w:sz w:val="24"/>
           <w:szCs w:val="24"/>
         </w:rPr>
-        <w:t xml:space="preserve">As 2 regiões de maior faturamento são o Sudeste e o </w:t>
-      </w:r>
-      <w:r>
-        <w:rPr>
-          <w:rFonts w:ascii="Arial" w:hAnsi="Arial" w:cs="Arial"/>
-          <w:sz w:val="24"/>
-          <w:szCs w:val="24"/>
-        </w:rPr>
-        <w:t>S</w:t>
-      </w:r>
-      <w:r>
-        <w:rPr>
-          <w:rFonts w:ascii="Arial" w:hAnsi="Arial" w:cs="Arial"/>
-          <w:sz w:val="24"/>
-          <w:szCs w:val="24"/>
-        </w:rPr>
-        <w:t xml:space="preserve">ul, respectivamente. </w:t>
-      </w:r>
-      <w:r>
-        <w:rPr>
-          <w:rFonts w:ascii="Arial" w:hAnsi="Arial" w:cs="Arial"/>
-          <w:sz w:val="24"/>
-          <w:szCs w:val="24"/>
-        </w:rPr>
-        <w:t xml:space="preserve">No Sudeste lidera a categoria de Relógios Presentes citada no parágrafo anterior, região onde São Paulo tem a maior representatividade no faturamento. No Sul é possível observar o Paraná como sendo líder de faturamento onde a categoria </w:t>
-      </w:r>
-      <w:proofErr w:type="spellStart"/>
-      <w:r>
-        <w:rPr>
-          <w:rFonts w:ascii="Arial" w:hAnsi="Arial" w:cs="Arial"/>
-          <w:sz w:val="24"/>
-          <w:szCs w:val="24"/>
-        </w:rPr>
-        <w:t>Informatica</w:t>
-      </w:r>
-      <w:proofErr w:type="spellEnd"/>
-      <w:r>
-        <w:rPr>
-          <w:rFonts w:ascii="Arial" w:hAnsi="Arial" w:cs="Arial"/>
-          <w:sz w:val="24"/>
-          <w:szCs w:val="24"/>
-        </w:rPr>
-        <w:t xml:space="preserve"> </w:t>
-      </w:r>
-      <w:proofErr w:type="spellStart"/>
-      <w:r>
-        <w:rPr>
-          <w:rFonts w:ascii="Arial" w:hAnsi="Arial" w:cs="Arial"/>
-          <w:sz w:val="24"/>
-          <w:szCs w:val="24"/>
-        </w:rPr>
-        <w:t>Acessorios</w:t>
-      </w:r>
-      <w:proofErr w:type="spellEnd"/>
-      <w:r>
-        <w:rPr>
-          <w:rFonts w:ascii="Arial" w:hAnsi="Arial" w:cs="Arial"/>
-          <w:sz w:val="24"/>
-          <w:szCs w:val="24"/>
-        </w:rPr>
-        <w:t xml:space="preserve"> tem a maior representatividade.</w:t>
-      </w:r>
-    </w:p>
-    <w:p>
-      <w:pPr>
-        <w:ind w:firstLine="426"/>
-        <w:jc w:val="both"/>
-        <w:rPr>
-          <w:rFonts w:ascii="Arial" w:hAnsi="Arial" w:cs="Arial"/>
-          <w:sz w:val="24"/>
-          <w:szCs w:val="24"/>
-        </w:rPr>
-      </w:pPr>
-      <w:r>
-        <w:rPr>
-          <w:rFonts w:ascii="Arial" w:hAnsi="Arial" w:cs="Arial"/>
-          <w:sz w:val="24"/>
-          <w:szCs w:val="24"/>
-        </w:rPr>
-        <w:t xml:space="preserve">A avaliação média dos clientes supera a meta estabelecida de 4, o que indica uma boa satisfação dos clientes em relação aos produtos e serviços ofertados. Prova disso é que o </w:t>
-      </w:r>
-      <w:proofErr w:type="spellStart"/>
-      <w:r>
-        <w:rPr>
-          <w:rFonts w:ascii="Arial" w:hAnsi="Arial" w:cs="Arial"/>
-          <w:sz w:val="24"/>
-          <w:szCs w:val="24"/>
-        </w:rPr>
-        <w:t>ecommerce</w:t>
-      </w:r>
-      <w:proofErr w:type="spellEnd"/>
-      <w:r>
-        <w:rPr>
-          <w:rFonts w:ascii="Arial" w:hAnsi="Arial" w:cs="Arial"/>
-          <w:sz w:val="24"/>
-          <w:szCs w:val="24"/>
-        </w:rPr>
-        <w:t xml:space="preserve"> possui uma baixa taxa de cancelamento</w:t>
-      </w:r>
-      <w:r>
-        <w:rPr>
-          <w:rFonts w:ascii="Arial" w:hAnsi="Arial" w:cs="Arial"/>
-          <w:sz w:val="24"/>
-          <w:szCs w:val="24"/>
-        </w:rPr>
-        <w:t xml:space="preserve">: inferior </w:t>
-      </w:r>
-      <w:r>
-        <w:rPr>
-          <w:rFonts w:ascii="Arial" w:hAnsi="Arial" w:cs="Arial"/>
-          <w:sz w:val="24"/>
-          <w:szCs w:val="24"/>
-        </w:rPr>
-        <w:lastRenderedPageBreak/>
-        <w:t>a</w:t>
-      </w:r>
-      <w:r>
-        <w:rPr>
-          <w:rFonts w:ascii="Arial" w:hAnsi="Arial" w:cs="Arial"/>
-          <w:sz w:val="24"/>
-          <w:szCs w:val="24"/>
-        </w:rPr>
-        <w:t xml:space="preserve"> 1% em relação ao total pedidos realizados.</w:t>
-      </w:r>
-      <w:r>
-        <w:rPr>
-          <w:rFonts w:ascii="Arial" w:hAnsi="Arial" w:cs="Arial"/>
-          <w:sz w:val="24"/>
-          <w:szCs w:val="24"/>
-        </w:rPr>
-        <w:t xml:space="preserve"> </w:t>
-      </w:r>
-      <w:r>
-        <w:rPr>
-          <w:rFonts w:ascii="Arial" w:hAnsi="Arial" w:cs="Arial"/>
-          <w:sz w:val="24"/>
-          <w:szCs w:val="24"/>
-        </w:rPr>
-        <w:t xml:space="preserve">Porém a taxa de retenção que indica quantos clientes </w:t>
-      </w:r>
-      <w:r>
-        <w:rPr>
-          <w:rFonts w:ascii="Arial" w:hAnsi="Arial" w:cs="Arial"/>
-          <w:sz w:val="24"/>
-          <w:szCs w:val="24"/>
-        </w:rPr>
-        <w:t>repetiram sua compra</w:t>
-      </w:r>
-      <w:r>
-        <w:rPr>
-          <w:rFonts w:ascii="Arial" w:hAnsi="Arial" w:cs="Arial"/>
-          <w:sz w:val="24"/>
-          <w:szCs w:val="24"/>
-        </w:rPr>
-        <w:t xml:space="preserve"> é de apenas </w:t>
-      </w:r>
-      <w:r>
-        <w:rPr>
-          <w:rFonts w:ascii="Arial" w:hAnsi="Arial" w:cs="Arial"/>
-          <w:sz w:val="24"/>
-          <w:szCs w:val="24"/>
-        </w:rPr>
-        <w:t>3</w:t>
-      </w:r>
-      <w:r>
-        <w:rPr>
-          <w:rFonts w:ascii="Arial" w:hAnsi="Arial" w:cs="Arial"/>
-          <w:sz w:val="24"/>
-          <w:szCs w:val="24"/>
-        </w:rPr>
-        <w:t>%, o que levanta questionamentos</w:t>
-      </w:r>
-      <w:r>
-        <w:rPr>
-          <w:rFonts w:ascii="Arial" w:hAnsi="Arial" w:cs="Arial"/>
-          <w:sz w:val="24"/>
-          <w:szCs w:val="24"/>
-        </w:rPr>
-        <w:t xml:space="preserve"> como: </w:t>
-      </w:r>
-    </w:p>
-    <w:p>
-      <w:pPr>
-        <w:ind w:firstLine="426"/>
-        <w:jc w:val="both"/>
-        <w:rPr>
-          <w:rFonts w:ascii="Arial" w:hAnsi="Arial" w:cs="Arial"/>
-          <w:sz w:val="24"/>
-          <w:szCs w:val="24"/>
-        </w:rPr>
-      </w:pPr>
-      <w:r>
-        <w:rPr>
-          <w:rFonts w:ascii="Arial" w:hAnsi="Arial" w:cs="Arial"/>
-          <w:sz w:val="24"/>
-          <w:szCs w:val="24"/>
-        </w:rPr>
-        <w:t>- Se o produto/serviço ofertado está sendo bem avaliado, porque os clientes não estão retornando?</w:t>
-      </w:r>
-    </w:p>
-    <w:p>
-      <w:pPr>
-        <w:ind w:firstLine="426"/>
-        <w:jc w:val="both"/>
-        <w:rPr>
-          <w:rFonts w:ascii="Arial" w:hAnsi="Arial" w:cs="Arial"/>
-          <w:sz w:val="24"/>
-          <w:szCs w:val="24"/>
-        </w:rPr>
-      </w:pPr>
-      <w:r>
-        <w:rPr>
-          <w:rFonts w:ascii="Arial" w:hAnsi="Arial" w:cs="Arial"/>
-          <w:sz w:val="24"/>
-          <w:szCs w:val="24"/>
-        </w:rPr>
-        <w:t xml:space="preserve">- Como é solicitada a avaliação ao cliente no site/aplicativo do </w:t>
-      </w:r>
-      <w:proofErr w:type="spellStart"/>
-      <w:r>
-        <w:rPr>
-          <w:rFonts w:ascii="Arial" w:hAnsi="Arial" w:cs="Arial"/>
-          <w:sz w:val="24"/>
-          <w:szCs w:val="24"/>
-        </w:rPr>
-        <w:t>ecommerce</w:t>
-      </w:r>
-      <w:proofErr w:type="spellEnd"/>
-      <w:r>
-        <w:rPr>
-          <w:rFonts w:ascii="Arial" w:hAnsi="Arial" w:cs="Arial"/>
-          <w:sz w:val="24"/>
-          <w:szCs w:val="24"/>
-        </w:rPr>
-        <w:t xml:space="preserve">? </w:t>
-      </w:r>
-    </w:p>
-    <w:p>
-      <w:pPr>
-        <w:ind w:firstLine="426"/>
-        <w:jc w:val="both"/>
-        <w:rPr>
-          <w:rFonts w:ascii="Arial" w:hAnsi="Arial" w:cs="Arial"/>
-          <w:sz w:val="24"/>
-          <w:szCs w:val="24"/>
-        </w:rPr>
-      </w:pPr>
-      <w:r>
-        <w:rPr>
-          <w:rFonts w:ascii="Arial" w:hAnsi="Arial" w:cs="Arial"/>
-          <w:sz w:val="24"/>
-          <w:szCs w:val="24"/>
-        </w:rPr>
-        <w:t>Nota-se que as categorias que mais faturam não figuram nem entre as melhores e nem entre as piores avaliadas e isso seria um ponto de atenção.</w:t>
-      </w:r>
-    </w:p>
-    <w:p>
-      <w:pPr>
-        <w:ind w:firstLine="426"/>
-        <w:jc w:val="both"/>
-        <w:rPr>
-          <w:rFonts w:ascii="Arial" w:hAnsi="Arial" w:cs="Arial"/>
-          <w:sz w:val="24"/>
-          <w:szCs w:val="24"/>
-        </w:rPr>
-      </w:pPr>
-      <w:r>
-        <w:rPr>
-          <w:rFonts w:ascii="Arial" w:hAnsi="Arial" w:cs="Arial"/>
-          <w:sz w:val="24"/>
-          <w:szCs w:val="24"/>
-        </w:rPr>
-        <w:t xml:space="preserve">Os gráficos de </w:t>
-      </w:r>
-      <w:proofErr w:type="spellStart"/>
-      <w:r>
-        <w:rPr>
-          <w:rFonts w:ascii="Arial" w:hAnsi="Arial" w:cs="Arial"/>
-          <w:sz w:val="24"/>
-          <w:szCs w:val="24"/>
-        </w:rPr>
-        <w:t>rankeamento</w:t>
-      </w:r>
-      <w:proofErr w:type="spellEnd"/>
-      <w:r>
-        <w:rPr>
-          <w:rFonts w:ascii="Arial" w:hAnsi="Arial" w:cs="Arial"/>
-          <w:sz w:val="24"/>
-          <w:szCs w:val="24"/>
-        </w:rPr>
-        <w:t xml:space="preserve"> das categorias </w:t>
-      </w:r>
-      <w:r>
-        <w:rPr>
-          <w:rFonts w:ascii="Arial" w:hAnsi="Arial" w:cs="Arial"/>
-          <w:sz w:val="24"/>
-          <w:szCs w:val="24"/>
-        </w:rPr>
-        <w:t>podem ser utilizados em uma decisão sobre quais produtos devem ser mais ofertados ou participarem das publicidades da empresa e quais produtos devem passar por avaliações aprofundadas em busca de melhorias.</w:t>
-      </w:r>
-    </w:p>
-    <w:p>
-      <w:pPr>
-        <w:ind w:firstLine="426"/>
-        <w:jc w:val="both"/>
-        <w:rPr>
-          <w:rFonts w:ascii="Arial" w:hAnsi="Arial" w:cs="Arial"/>
-          <w:sz w:val="24"/>
-          <w:szCs w:val="24"/>
-        </w:rPr>
-      </w:pPr>
-      <w:r>
-        <w:rPr>
-          <w:rFonts w:ascii="Arial" w:hAnsi="Arial" w:cs="Arial"/>
-          <w:sz w:val="24"/>
-          <w:szCs w:val="24"/>
-        </w:rPr>
-        <w:t>Em relação as</w:t>
-      </w:r>
-      <w:r>
-        <w:rPr>
-          <w:rFonts w:ascii="Arial" w:hAnsi="Arial" w:cs="Arial"/>
-          <w:sz w:val="24"/>
-          <w:szCs w:val="24"/>
-        </w:rPr>
-        <w:t xml:space="preserve"> entregas</w:t>
-      </w:r>
-      <w:r>
-        <w:rPr>
-          <w:rFonts w:ascii="Arial" w:hAnsi="Arial" w:cs="Arial"/>
-          <w:sz w:val="24"/>
-          <w:szCs w:val="24"/>
-        </w:rPr>
-        <w:t xml:space="preserve">, elas </w:t>
-      </w:r>
-      <w:r>
-        <w:rPr>
-          <w:rFonts w:ascii="Arial" w:hAnsi="Arial" w:cs="Arial"/>
-          <w:sz w:val="24"/>
-          <w:szCs w:val="24"/>
-        </w:rPr>
-        <w:t>levam em média 12 dias para serem efetuadas e 6% delas são realizadas com atraso.</w:t>
-      </w:r>
-    </w:p>
-    <w:p>
-      <w:pPr>
-        <w:ind w:firstLine="426"/>
-        <w:jc w:val="both"/>
-        <w:rPr>
-          <w:rFonts w:ascii="Arial" w:hAnsi="Arial" w:cs="Arial"/>
-          <w:sz w:val="24"/>
-          <w:szCs w:val="24"/>
-        </w:rPr>
-      </w:pPr>
-      <w:r>
-        <w:rPr>
-          <w:rFonts w:ascii="Arial" w:hAnsi="Arial" w:cs="Arial"/>
-          <w:sz w:val="24"/>
-          <w:szCs w:val="24"/>
-        </w:rPr>
         <w:t xml:space="preserve">Já os horários onde ocorrem a maior quantidade de pedidos são perfeitos para a empresa realizar ofertas e promoções para os clientes. Já os horários que possuem menor quantidade de pedidos servem para a realização de manutenção no site e aplicativo da empresa a fim de trazer uma melhor experiência aos usuários. </w:t>
       </w:r>
     </w:p>
@@ -1229,6 +1318,9 @@
         <w:t xml:space="preserve"> </w:t>
       </w:r>
     </w:p>
+    <w:p/>
+    <w:p/>
+    <w:p/>
     <w:p/>
     <w:p/>
     <w:p/>
@@ -3559,23 +3651,7 @@
           <w:sz w:val="24"/>
           <w:szCs w:val="24"/>
         </w:rPr>
-        <w:t xml:space="preserve"> </w:t>
-      </w:r>
-      <w:r>
-        <w:rPr>
-          <w:rFonts w:ascii="Arial" w:hAnsi="Arial" w:cs="Arial"/>
-          <w:sz w:val="24"/>
-          <w:szCs w:val="24"/>
-        </w:rPr>
-        <w:t xml:space="preserve">[dataset.png] </w:t>
-      </w:r>
-      <w:r>
-        <w:rPr>
-          <w:rFonts w:ascii="Arial" w:hAnsi="Arial" w:cs="Arial"/>
-          <w:sz w:val="24"/>
-          <w:szCs w:val="24"/>
-        </w:rPr>
-        <w:t xml:space="preserve">shows </w:t>
+        <w:t xml:space="preserve"> [dataset.png] shows </w:t>
       </w:r>
       <w:proofErr w:type="spellStart"/>
       <w:r>
@@ -5905,323 +5981,331 @@
           <w:sz w:val="24"/>
           <w:szCs w:val="24"/>
         </w:rPr>
+        <w:t>Creation</w:t>
+      </w:r>
+      <w:proofErr w:type="spellEnd"/>
+      <w:r>
+        <w:rPr>
+          <w:rFonts w:ascii="Arial" w:hAnsi="Arial" w:cs="Arial"/>
+          <w:sz w:val="24"/>
+          <w:szCs w:val="24"/>
+        </w:rPr>
+        <w:t xml:space="preserve"> </w:t>
+      </w:r>
+      <w:proofErr w:type="spellStart"/>
+      <w:r>
+        <w:rPr>
+          <w:rFonts w:ascii="Arial" w:hAnsi="Arial" w:cs="Arial"/>
+          <w:sz w:val="24"/>
+          <w:szCs w:val="24"/>
+        </w:rPr>
+        <w:t>of</w:t>
+      </w:r>
+      <w:proofErr w:type="spellEnd"/>
+      <w:r>
+        <w:rPr>
+          <w:rFonts w:ascii="Arial" w:hAnsi="Arial" w:cs="Arial"/>
+          <w:sz w:val="24"/>
+          <w:szCs w:val="24"/>
+        </w:rPr>
+        <w:t xml:space="preserve"> a </w:t>
+      </w:r>
+      <w:proofErr w:type="spellStart"/>
+      <w:r>
+        <w:rPr>
+          <w:rFonts w:ascii="Arial" w:hAnsi="Arial" w:cs="Arial"/>
+          <w:sz w:val="24"/>
+          <w:szCs w:val="24"/>
+        </w:rPr>
+        <w:t>calendar</w:t>
+      </w:r>
+      <w:proofErr w:type="spellEnd"/>
+      <w:r>
+        <w:rPr>
+          <w:rFonts w:ascii="Arial" w:hAnsi="Arial" w:cs="Arial"/>
+          <w:sz w:val="24"/>
+          <w:szCs w:val="24"/>
+        </w:rPr>
+        <w:t xml:space="preserve"> </w:t>
+      </w:r>
+      <w:proofErr w:type="spellStart"/>
+      <w:r>
+        <w:rPr>
+          <w:rFonts w:ascii="Arial" w:hAnsi="Arial" w:cs="Arial"/>
+          <w:sz w:val="24"/>
+          <w:szCs w:val="24"/>
+        </w:rPr>
+        <w:t>table</w:t>
+      </w:r>
+      <w:proofErr w:type="spellEnd"/>
+      <w:r>
+        <w:rPr>
+          <w:rFonts w:ascii="Arial" w:hAnsi="Arial" w:cs="Arial"/>
+          <w:sz w:val="24"/>
+          <w:szCs w:val="24"/>
+        </w:rPr>
+        <w:t xml:space="preserve"> </w:t>
+      </w:r>
+      <w:proofErr w:type="spellStart"/>
+      <w:r>
+        <w:rPr>
+          <w:rFonts w:ascii="Arial" w:hAnsi="Arial" w:cs="Arial"/>
+          <w:sz w:val="24"/>
+          <w:szCs w:val="24"/>
+        </w:rPr>
+        <w:t>using</w:t>
+      </w:r>
+      <w:proofErr w:type="spellEnd"/>
+      <w:r>
+        <w:rPr>
+          <w:rFonts w:ascii="Arial" w:hAnsi="Arial" w:cs="Arial"/>
+          <w:sz w:val="24"/>
+          <w:szCs w:val="24"/>
+        </w:rPr>
+        <w:t xml:space="preserve"> </w:t>
+      </w:r>
+      <w:proofErr w:type="spellStart"/>
+      <w:r>
+        <w:rPr>
+          <w:rFonts w:ascii="Arial" w:hAnsi="Arial" w:cs="Arial"/>
+          <w:sz w:val="24"/>
+          <w:szCs w:val="24"/>
+        </w:rPr>
+        <w:t>the</w:t>
+      </w:r>
+      <w:proofErr w:type="spellEnd"/>
+      <w:r>
+        <w:rPr>
+          <w:rFonts w:ascii="Arial" w:hAnsi="Arial" w:cs="Arial"/>
+          <w:sz w:val="24"/>
+          <w:szCs w:val="24"/>
+        </w:rPr>
+        <w:t xml:space="preserve"> CALENDARAUTO </w:t>
+      </w:r>
+      <w:proofErr w:type="spellStart"/>
+      <w:r>
+        <w:rPr>
+          <w:rFonts w:ascii="Arial" w:hAnsi="Arial" w:cs="Arial"/>
+          <w:sz w:val="24"/>
+          <w:szCs w:val="24"/>
+        </w:rPr>
+        <w:t>function</w:t>
+      </w:r>
+      <w:proofErr w:type="spellEnd"/>
+      <w:r>
+        <w:rPr>
+          <w:rFonts w:ascii="Arial" w:hAnsi="Arial" w:cs="Arial"/>
+          <w:sz w:val="24"/>
+          <w:szCs w:val="24"/>
+        </w:rPr>
+        <w:t xml:space="preserve"> </w:t>
+      </w:r>
+      <w:proofErr w:type="spellStart"/>
+      <w:r>
+        <w:rPr>
+          <w:rFonts w:ascii="Arial" w:hAnsi="Arial" w:cs="Arial"/>
+          <w:sz w:val="24"/>
+          <w:szCs w:val="24"/>
+        </w:rPr>
+        <w:t>which</w:t>
+      </w:r>
+      <w:proofErr w:type="spellEnd"/>
+      <w:r>
+        <w:rPr>
+          <w:rFonts w:ascii="Arial" w:hAnsi="Arial" w:cs="Arial"/>
+          <w:sz w:val="24"/>
+          <w:szCs w:val="24"/>
+        </w:rPr>
+        <w:t xml:space="preserve"> </w:t>
+      </w:r>
+      <w:proofErr w:type="spellStart"/>
+      <w:r>
+        <w:rPr>
+          <w:rFonts w:ascii="Arial" w:hAnsi="Arial" w:cs="Arial"/>
+          <w:sz w:val="24"/>
+          <w:szCs w:val="24"/>
+        </w:rPr>
+        <w:t>facilitates</w:t>
+      </w:r>
+      <w:proofErr w:type="spellEnd"/>
+      <w:r>
+        <w:rPr>
+          <w:rFonts w:ascii="Arial" w:hAnsi="Arial" w:cs="Arial"/>
+          <w:sz w:val="24"/>
+          <w:szCs w:val="24"/>
+        </w:rPr>
+        <w:t xml:space="preserve"> </w:t>
+      </w:r>
+      <w:proofErr w:type="spellStart"/>
+      <w:r>
+        <w:rPr>
+          <w:rFonts w:ascii="Arial" w:hAnsi="Arial" w:cs="Arial"/>
+          <w:sz w:val="24"/>
+          <w:szCs w:val="24"/>
+        </w:rPr>
+        <w:t>the</w:t>
+      </w:r>
+      <w:proofErr w:type="spellEnd"/>
+      <w:r>
+        <w:rPr>
+          <w:rFonts w:ascii="Arial" w:hAnsi="Arial" w:cs="Arial"/>
+          <w:sz w:val="24"/>
+          <w:szCs w:val="24"/>
+        </w:rPr>
+        <w:t xml:space="preserve"> </w:t>
+      </w:r>
+      <w:proofErr w:type="spellStart"/>
+      <w:r>
+        <w:rPr>
+          <w:rFonts w:ascii="Arial" w:hAnsi="Arial" w:cs="Arial"/>
+          <w:sz w:val="24"/>
+          <w:szCs w:val="24"/>
+        </w:rPr>
+        <w:t>creation</w:t>
+      </w:r>
+      <w:proofErr w:type="spellEnd"/>
+      <w:r>
+        <w:rPr>
+          <w:rFonts w:ascii="Arial" w:hAnsi="Arial" w:cs="Arial"/>
+          <w:sz w:val="24"/>
+          <w:szCs w:val="24"/>
+        </w:rPr>
+        <w:t xml:space="preserve"> </w:t>
+      </w:r>
+      <w:proofErr w:type="spellStart"/>
+      <w:r>
+        <w:rPr>
+          <w:rFonts w:ascii="Arial" w:hAnsi="Arial" w:cs="Arial"/>
+          <w:sz w:val="24"/>
+          <w:szCs w:val="24"/>
+        </w:rPr>
+        <w:t>of</w:t>
+      </w:r>
+      <w:proofErr w:type="spellEnd"/>
+      <w:r>
+        <w:rPr>
+          <w:rFonts w:ascii="Arial" w:hAnsi="Arial" w:cs="Arial"/>
+          <w:sz w:val="24"/>
+          <w:szCs w:val="24"/>
+        </w:rPr>
+        <w:t xml:space="preserve"> </w:t>
+      </w:r>
+      <w:proofErr w:type="spellStart"/>
+      <w:r>
+        <w:rPr>
+          <w:rFonts w:ascii="Arial" w:hAnsi="Arial" w:cs="Arial"/>
+          <w:sz w:val="24"/>
+          <w:szCs w:val="24"/>
+        </w:rPr>
+        <w:t>reports</w:t>
+      </w:r>
+      <w:proofErr w:type="spellEnd"/>
+      <w:r>
+        <w:rPr>
+          <w:rFonts w:ascii="Arial" w:hAnsi="Arial" w:cs="Arial"/>
+          <w:sz w:val="24"/>
+          <w:szCs w:val="24"/>
+        </w:rPr>
+        <w:t xml:space="preserve"> </w:t>
+      </w:r>
+      <w:proofErr w:type="spellStart"/>
+      <w:r>
+        <w:rPr>
+          <w:rFonts w:ascii="Arial" w:hAnsi="Arial" w:cs="Arial"/>
+          <w:sz w:val="24"/>
+          <w:szCs w:val="24"/>
+        </w:rPr>
+        <w:t>and</w:t>
+      </w:r>
+      <w:proofErr w:type="spellEnd"/>
+      <w:r>
+        <w:rPr>
+          <w:rFonts w:ascii="Arial" w:hAnsi="Arial" w:cs="Arial"/>
+          <w:sz w:val="24"/>
+          <w:szCs w:val="24"/>
+        </w:rPr>
+        <w:t xml:space="preserve"> time-</w:t>
+      </w:r>
+      <w:proofErr w:type="spellStart"/>
+      <w:r>
+        <w:rPr>
+          <w:rFonts w:ascii="Arial" w:hAnsi="Arial" w:cs="Arial"/>
+          <w:sz w:val="24"/>
+          <w:szCs w:val="24"/>
+        </w:rPr>
+        <w:t>based</w:t>
+      </w:r>
+      <w:proofErr w:type="spellEnd"/>
+      <w:r>
+        <w:rPr>
+          <w:rFonts w:ascii="Arial" w:hAnsi="Arial" w:cs="Arial"/>
+          <w:sz w:val="24"/>
+          <w:szCs w:val="24"/>
+        </w:rPr>
+        <w:t xml:space="preserve"> </w:t>
+      </w:r>
+      <w:proofErr w:type="spellStart"/>
+      <w:r>
+        <w:rPr>
+          <w:rFonts w:ascii="Arial" w:hAnsi="Arial" w:cs="Arial"/>
+          <w:sz w:val="24"/>
+          <w:szCs w:val="24"/>
+        </w:rPr>
+        <w:t>analyses</w:t>
+      </w:r>
+      <w:proofErr w:type="spellEnd"/>
+      <w:r>
+        <w:rPr>
+          <w:rFonts w:ascii="Arial" w:hAnsi="Arial" w:cs="Arial"/>
+          <w:sz w:val="24"/>
+          <w:szCs w:val="24"/>
+        </w:rPr>
+        <w:t xml:space="preserve">, </w:t>
+      </w:r>
+      <w:proofErr w:type="spellStart"/>
+      <w:r>
+        <w:rPr>
+          <w:rFonts w:ascii="Arial" w:hAnsi="Arial" w:cs="Arial"/>
+          <w:sz w:val="24"/>
+          <w:szCs w:val="24"/>
+        </w:rPr>
+        <w:t>such</w:t>
+      </w:r>
+      <w:proofErr w:type="spellEnd"/>
+      <w:r>
+        <w:rPr>
+          <w:rFonts w:ascii="Arial" w:hAnsi="Arial" w:cs="Arial"/>
+          <w:sz w:val="24"/>
+          <w:szCs w:val="24"/>
+        </w:rPr>
+        <w:t xml:space="preserve"> as </w:t>
+      </w:r>
+      <w:proofErr w:type="spellStart"/>
+      <w:r>
+        <w:rPr>
+          <w:rFonts w:ascii="Arial" w:hAnsi="Arial" w:cs="Arial"/>
+          <w:sz w:val="24"/>
+          <w:szCs w:val="24"/>
+        </w:rPr>
+        <w:t>trends</w:t>
+      </w:r>
+      <w:proofErr w:type="spellEnd"/>
+      <w:r>
+        <w:rPr>
+          <w:rFonts w:ascii="Arial" w:hAnsi="Arial" w:cs="Arial"/>
+          <w:sz w:val="24"/>
+          <w:szCs w:val="24"/>
+        </w:rPr>
+        <w:t xml:space="preserve"> over </w:t>
+      </w:r>
+      <w:r>
+        <w:rPr>
+          <w:rFonts w:ascii="Arial" w:hAnsi="Arial" w:cs="Arial"/>
+          <w:sz w:val="24"/>
+          <w:szCs w:val="24"/>
+        </w:rPr>
         <w:lastRenderedPageBreak/>
-        <w:t>Creation</w:t>
-      </w:r>
-      <w:proofErr w:type="spellEnd"/>
-      <w:r>
-        <w:rPr>
-          <w:rFonts w:ascii="Arial" w:hAnsi="Arial" w:cs="Arial"/>
-          <w:sz w:val="24"/>
-          <w:szCs w:val="24"/>
-        </w:rPr>
-        <w:t xml:space="preserve"> </w:t>
-      </w:r>
-      <w:proofErr w:type="spellStart"/>
-      <w:r>
-        <w:rPr>
-          <w:rFonts w:ascii="Arial" w:hAnsi="Arial" w:cs="Arial"/>
-          <w:sz w:val="24"/>
-          <w:szCs w:val="24"/>
-        </w:rPr>
-        <w:t>of</w:t>
-      </w:r>
-      <w:proofErr w:type="spellEnd"/>
-      <w:r>
-        <w:rPr>
-          <w:rFonts w:ascii="Arial" w:hAnsi="Arial" w:cs="Arial"/>
-          <w:sz w:val="24"/>
-          <w:szCs w:val="24"/>
-        </w:rPr>
-        <w:t xml:space="preserve"> a </w:t>
-      </w:r>
-      <w:proofErr w:type="spellStart"/>
-      <w:r>
-        <w:rPr>
-          <w:rFonts w:ascii="Arial" w:hAnsi="Arial" w:cs="Arial"/>
-          <w:sz w:val="24"/>
-          <w:szCs w:val="24"/>
-        </w:rPr>
-        <w:t>calendar</w:t>
-      </w:r>
-      <w:proofErr w:type="spellEnd"/>
-      <w:r>
-        <w:rPr>
-          <w:rFonts w:ascii="Arial" w:hAnsi="Arial" w:cs="Arial"/>
-          <w:sz w:val="24"/>
-          <w:szCs w:val="24"/>
-        </w:rPr>
-        <w:t xml:space="preserve"> </w:t>
-      </w:r>
-      <w:proofErr w:type="spellStart"/>
-      <w:r>
-        <w:rPr>
-          <w:rFonts w:ascii="Arial" w:hAnsi="Arial" w:cs="Arial"/>
-          <w:sz w:val="24"/>
-          <w:szCs w:val="24"/>
-        </w:rPr>
-        <w:t>table</w:t>
-      </w:r>
-      <w:proofErr w:type="spellEnd"/>
-      <w:r>
-        <w:rPr>
-          <w:rFonts w:ascii="Arial" w:hAnsi="Arial" w:cs="Arial"/>
-          <w:sz w:val="24"/>
-          <w:szCs w:val="24"/>
-        </w:rPr>
-        <w:t xml:space="preserve"> </w:t>
-      </w:r>
-      <w:proofErr w:type="spellStart"/>
-      <w:r>
-        <w:rPr>
-          <w:rFonts w:ascii="Arial" w:hAnsi="Arial" w:cs="Arial"/>
-          <w:sz w:val="24"/>
-          <w:szCs w:val="24"/>
-        </w:rPr>
-        <w:t>using</w:t>
-      </w:r>
-      <w:proofErr w:type="spellEnd"/>
-      <w:r>
-        <w:rPr>
-          <w:rFonts w:ascii="Arial" w:hAnsi="Arial" w:cs="Arial"/>
-          <w:sz w:val="24"/>
-          <w:szCs w:val="24"/>
-        </w:rPr>
-        <w:t xml:space="preserve"> </w:t>
-      </w:r>
-      <w:proofErr w:type="spellStart"/>
-      <w:r>
-        <w:rPr>
-          <w:rFonts w:ascii="Arial" w:hAnsi="Arial" w:cs="Arial"/>
-          <w:sz w:val="24"/>
-          <w:szCs w:val="24"/>
-        </w:rPr>
-        <w:t>the</w:t>
-      </w:r>
-      <w:proofErr w:type="spellEnd"/>
-      <w:r>
-        <w:rPr>
-          <w:rFonts w:ascii="Arial" w:hAnsi="Arial" w:cs="Arial"/>
-          <w:sz w:val="24"/>
-          <w:szCs w:val="24"/>
-        </w:rPr>
-        <w:t xml:space="preserve"> CALENDARAUTO </w:t>
-      </w:r>
-      <w:proofErr w:type="spellStart"/>
-      <w:r>
-        <w:rPr>
-          <w:rFonts w:ascii="Arial" w:hAnsi="Arial" w:cs="Arial"/>
-          <w:sz w:val="24"/>
-          <w:szCs w:val="24"/>
-        </w:rPr>
-        <w:t>function</w:t>
-      </w:r>
-      <w:proofErr w:type="spellEnd"/>
-      <w:r>
-        <w:rPr>
-          <w:rFonts w:ascii="Arial" w:hAnsi="Arial" w:cs="Arial"/>
-          <w:sz w:val="24"/>
-          <w:szCs w:val="24"/>
-        </w:rPr>
-        <w:t xml:space="preserve"> </w:t>
-      </w:r>
-      <w:proofErr w:type="spellStart"/>
-      <w:r>
-        <w:rPr>
-          <w:rFonts w:ascii="Arial" w:hAnsi="Arial" w:cs="Arial"/>
-          <w:sz w:val="24"/>
-          <w:szCs w:val="24"/>
-        </w:rPr>
-        <w:t>which</w:t>
-      </w:r>
-      <w:proofErr w:type="spellEnd"/>
-      <w:r>
-        <w:rPr>
-          <w:rFonts w:ascii="Arial" w:hAnsi="Arial" w:cs="Arial"/>
-          <w:sz w:val="24"/>
-          <w:szCs w:val="24"/>
-        </w:rPr>
-        <w:t xml:space="preserve"> </w:t>
-      </w:r>
-      <w:proofErr w:type="spellStart"/>
-      <w:r>
-        <w:rPr>
-          <w:rFonts w:ascii="Arial" w:hAnsi="Arial" w:cs="Arial"/>
-          <w:sz w:val="24"/>
-          <w:szCs w:val="24"/>
-        </w:rPr>
-        <w:t>facilitates</w:t>
-      </w:r>
-      <w:proofErr w:type="spellEnd"/>
-      <w:r>
-        <w:rPr>
-          <w:rFonts w:ascii="Arial" w:hAnsi="Arial" w:cs="Arial"/>
-          <w:sz w:val="24"/>
-          <w:szCs w:val="24"/>
-        </w:rPr>
-        <w:t xml:space="preserve"> </w:t>
-      </w:r>
-      <w:proofErr w:type="spellStart"/>
-      <w:r>
-        <w:rPr>
-          <w:rFonts w:ascii="Arial" w:hAnsi="Arial" w:cs="Arial"/>
-          <w:sz w:val="24"/>
-          <w:szCs w:val="24"/>
-        </w:rPr>
-        <w:t>the</w:t>
-      </w:r>
-      <w:proofErr w:type="spellEnd"/>
-      <w:r>
-        <w:rPr>
-          <w:rFonts w:ascii="Arial" w:hAnsi="Arial" w:cs="Arial"/>
-          <w:sz w:val="24"/>
-          <w:szCs w:val="24"/>
-        </w:rPr>
-        <w:t xml:space="preserve"> </w:t>
-      </w:r>
-      <w:proofErr w:type="spellStart"/>
-      <w:r>
-        <w:rPr>
-          <w:rFonts w:ascii="Arial" w:hAnsi="Arial" w:cs="Arial"/>
-          <w:sz w:val="24"/>
-          <w:szCs w:val="24"/>
-        </w:rPr>
-        <w:t>creation</w:t>
-      </w:r>
-      <w:proofErr w:type="spellEnd"/>
-      <w:r>
-        <w:rPr>
-          <w:rFonts w:ascii="Arial" w:hAnsi="Arial" w:cs="Arial"/>
-          <w:sz w:val="24"/>
-          <w:szCs w:val="24"/>
-        </w:rPr>
-        <w:t xml:space="preserve"> </w:t>
-      </w:r>
-      <w:proofErr w:type="spellStart"/>
-      <w:r>
-        <w:rPr>
-          <w:rFonts w:ascii="Arial" w:hAnsi="Arial" w:cs="Arial"/>
-          <w:sz w:val="24"/>
-          <w:szCs w:val="24"/>
-        </w:rPr>
-        <w:t>of</w:t>
-      </w:r>
-      <w:proofErr w:type="spellEnd"/>
-      <w:r>
-        <w:rPr>
-          <w:rFonts w:ascii="Arial" w:hAnsi="Arial" w:cs="Arial"/>
-          <w:sz w:val="24"/>
-          <w:szCs w:val="24"/>
-        </w:rPr>
-        <w:t xml:space="preserve"> </w:t>
-      </w:r>
-      <w:proofErr w:type="spellStart"/>
-      <w:r>
-        <w:rPr>
-          <w:rFonts w:ascii="Arial" w:hAnsi="Arial" w:cs="Arial"/>
-          <w:sz w:val="24"/>
-          <w:szCs w:val="24"/>
-        </w:rPr>
-        <w:t>reports</w:t>
-      </w:r>
-      <w:proofErr w:type="spellEnd"/>
-      <w:r>
-        <w:rPr>
-          <w:rFonts w:ascii="Arial" w:hAnsi="Arial" w:cs="Arial"/>
-          <w:sz w:val="24"/>
-          <w:szCs w:val="24"/>
-        </w:rPr>
-        <w:t xml:space="preserve"> </w:t>
-      </w:r>
-      <w:proofErr w:type="spellStart"/>
-      <w:r>
-        <w:rPr>
-          <w:rFonts w:ascii="Arial" w:hAnsi="Arial" w:cs="Arial"/>
-          <w:sz w:val="24"/>
-          <w:szCs w:val="24"/>
-        </w:rPr>
-        <w:t>and</w:t>
-      </w:r>
-      <w:proofErr w:type="spellEnd"/>
-      <w:r>
-        <w:rPr>
-          <w:rFonts w:ascii="Arial" w:hAnsi="Arial" w:cs="Arial"/>
-          <w:sz w:val="24"/>
-          <w:szCs w:val="24"/>
-        </w:rPr>
-        <w:t xml:space="preserve"> time-</w:t>
-      </w:r>
-      <w:proofErr w:type="spellStart"/>
-      <w:r>
-        <w:rPr>
-          <w:rFonts w:ascii="Arial" w:hAnsi="Arial" w:cs="Arial"/>
-          <w:sz w:val="24"/>
-          <w:szCs w:val="24"/>
-        </w:rPr>
-        <w:t>based</w:t>
-      </w:r>
-      <w:proofErr w:type="spellEnd"/>
-      <w:r>
-        <w:rPr>
-          <w:rFonts w:ascii="Arial" w:hAnsi="Arial" w:cs="Arial"/>
-          <w:sz w:val="24"/>
-          <w:szCs w:val="24"/>
-        </w:rPr>
-        <w:t xml:space="preserve"> </w:t>
-      </w:r>
-      <w:proofErr w:type="spellStart"/>
-      <w:r>
-        <w:rPr>
-          <w:rFonts w:ascii="Arial" w:hAnsi="Arial" w:cs="Arial"/>
-          <w:sz w:val="24"/>
-          <w:szCs w:val="24"/>
-        </w:rPr>
-        <w:t>analyses</w:t>
-      </w:r>
-      <w:proofErr w:type="spellEnd"/>
-      <w:r>
-        <w:rPr>
-          <w:rFonts w:ascii="Arial" w:hAnsi="Arial" w:cs="Arial"/>
-          <w:sz w:val="24"/>
-          <w:szCs w:val="24"/>
-        </w:rPr>
-        <w:t xml:space="preserve">, </w:t>
-      </w:r>
-      <w:proofErr w:type="spellStart"/>
-      <w:r>
-        <w:rPr>
-          <w:rFonts w:ascii="Arial" w:hAnsi="Arial" w:cs="Arial"/>
-          <w:sz w:val="24"/>
-          <w:szCs w:val="24"/>
-        </w:rPr>
-        <w:t>such</w:t>
-      </w:r>
-      <w:proofErr w:type="spellEnd"/>
-      <w:r>
-        <w:rPr>
-          <w:rFonts w:ascii="Arial" w:hAnsi="Arial" w:cs="Arial"/>
-          <w:sz w:val="24"/>
-          <w:szCs w:val="24"/>
-        </w:rPr>
-        <w:t xml:space="preserve"> as </w:t>
-      </w:r>
-      <w:proofErr w:type="spellStart"/>
-      <w:r>
-        <w:rPr>
-          <w:rFonts w:ascii="Arial" w:hAnsi="Arial" w:cs="Arial"/>
-          <w:sz w:val="24"/>
-          <w:szCs w:val="24"/>
-        </w:rPr>
-        <w:t>trends</w:t>
-      </w:r>
-      <w:proofErr w:type="spellEnd"/>
-      <w:r>
-        <w:rPr>
-          <w:rFonts w:ascii="Arial" w:hAnsi="Arial" w:cs="Arial"/>
-          <w:sz w:val="24"/>
-          <w:szCs w:val="24"/>
-        </w:rPr>
-        <w:t xml:space="preserve"> over time, </w:t>
+        <w:t xml:space="preserve">time, </w:t>
       </w:r>
       <w:proofErr w:type="spellStart"/>
       <w:r>
@@ -11130,7 +11214,6 @@
           <w:sz w:val="24"/>
           <w:szCs w:val="24"/>
         </w:rPr>
-        <w:lastRenderedPageBreak/>
         <w:t>how</w:t>
       </w:r>
       <w:proofErr w:type="spellEnd"/>
@@ -11358,6 +11441,7 @@
           <w:sz w:val="24"/>
           <w:szCs w:val="24"/>
         </w:rPr>
+        <w:lastRenderedPageBreak/>
         <w:t>If</w:t>
       </w:r>
       <w:proofErr w:type="spellEnd"/>

</xml_diff>